<commit_message>
Add MyDoc to git from BaiduCloud; modify some feature in moCpsClient;
</commit_message>
<xml_diff>
--- a/moSdk/Cps/Client/doc/MoCpsClient设计说明书.docx
+++ b/moSdk/Cps/Client/doc/MoCpsClient设计说明书.docx
@@ -7,7 +7,7 @@
         <w:pStyle w:val="a3"/>
         <w:ind w:firstLine="883"/>
       </w:pPr>
-      <w:bookmarkStart w:id="0" w:name="_Toc499913008"/>
+      <w:bookmarkStart w:id="0" w:name="_Toc503278306"/>
       <w:proofErr w:type="spellStart"/>
       <w:r>
         <w:rPr>
@@ -28,7 +28,7 @@
       <w:pPr>
         <w:pStyle w:val="1"/>
       </w:pPr>
-      <w:bookmarkStart w:id="1" w:name="_Toc499913009"/>
+      <w:bookmarkStart w:id="1" w:name="_Toc503278307"/>
       <w:r>
         <w:rPr>
           <w:rFonts w:hint="eastAsia"/>
@@ -245,9 +245,6 @@
           <w:p>
             <w:pPr>
               <w:ind w:firstLineChars="0" w:firstLine="0"/>
-              <w:rPr>
-                <w:rFonts w:hint="eastAsia"/>
-              </w:rPr>
             </w:pPr>
             <w:r>
               <w:rPr>
@@ -265,6 +262,98 @@
                 <w:rFonts w:hint="eastAsia"/>
               </w:rPr>
               <w:t>上传头文件；</w:t>
+            </w:r>
+          </w:p>
+        </w:tc>
+      </w:tr>
+      <w:tr>
+        <w:tc>
+          <w:tcPr>
+            <w:tcW w:w="959" w:type="dxa"/>
+          </w:tcPr>
+          <w:p>
+            <w:pPr>
+              <w:ind w:firstLineChars="0" w:firstLine="0"/>
+              <w:rPr>
+                <w:rFonts w:hint="eastAsia"/>
+              </w:rPr>
+            </w:pPr>
+            <w:r>
+              <w:rPr>
+                <w:rFonts w:hint="eastAsia"/>
+              </w:rPr>
+              <w:t>V1.0.2</w:t>
+            </w:r>
+          </w:p>
+        </w:tc>
+        <w:tc>
+          <w:tcPr>
+            <w:tcW w:w="992" w:type="dxa"/>
+          </w:tcPr>
+          <w:p>
+            <w:pPr>
+              <w:ind w:firstLineChars="0" w:firstLine="0"/>
+              <w:rPr>
+                <w:rFonts w:hint="eastAsia"/>
+              </w:rPr>
+            </w:pPr>
+            <w:proofErr w:type="spellStart"/>
+            <w:r>
+              <w:rPr>
+                <w:rFonts w:hint="eastAsia"/>
+              </w:rPr>
+              <w:t>WuJinlei</w:t>
+            </w:r>
+            <w:proofErr w:type="spellEnd"/>
+          </w:p>
+        </w:tc>
+        <w:tc>
+          <w:tcPr>
+            <w:tcW w:w="992" w:type="dxa"/>
+          </w:tcPr>
+          <w:p>
+            <w:pPr>
+              <w:ind w:firstLineChars="0" w:firstLine="0"/>
+            </w:pPr>
+            <w:r>
+              <w:t>20180109</w:t>
+            </w:r>
+          </w:p>
+        </w:tc>
+        <w:tc>
+          <w:tcPr>
+            <w:tcW w:w="5579" w:type="dxa"/>
+          </w:tcPr>
+          <w:p>
+            <w:pPr>
+              <w:ind w:firstLineChars="0" w:firstLine="0"/>
+              <w:rPr>
+                <w:rFonts w:hint="eastAsia"/>
+              </w:rPr>
+            </w:pPr>
+            <w:r>
+              <w:rPr>
+                <w:rFonts w:hint="eastAsia"/>
+              </w:rPr>
+              <w:t>修改文件传输时的</w:t>
+            </w:r>
+            <w:r>
+              <w:rPr>
+                <w:rFonts w:hint="eastAsia"/>
+              </w:rPr>
+              <w:t>head</w:t>
+            </w:r>
+            <w:r>
+              <w:rPr>
+                <w:rFonts w:hint="eastAsia"/>
+              </w:rPr>
+              <w:t>和</w:t>
+            </w:r>
+            <w:r>
+              <w:rPr>
+                <w:rFonts w:hint="eastAsia"/>
+              </w:rPr>
+              <w:t>body</w:t>
             </w:r>
             <w:bookmarkStart w:id="2" w:name="_GoBack"/>
             <w:bookmarkEnd w:id="2"/>
@@ -331,7 +420,7 @@
           <w:r>
             <w:fldChar w:fldCharType="separate"/>
           </w:r>
-          <w:hyperlink w:anchor="_Toc499913008" w:history="1">
+          <w:hyperlink w:anchor="_Toc503278306" w:history="1">
             <w:r>
               <w:rPr>
                 <w:rStyle w:val="a5"/>
@@ -366,7 +455,7 @@
                 <w:noProof/>
                 <w:webHidden/>
               </w:rPr>
-              <w:instrText xml:space="preserve"> PAGEREF _Toc499913008 \h </w:instrText>
+              <w:instrText xml:space="preserve"> PAGEREF _Toc503278306 \h </w:instrText>
             </w:r>
             <w:r>
               <w:rPr>
@@ -409,7 +498,7 @@
               <w:noProof/>
             </w:rPr>
           </w:pPr>
-          <w:hyperlink w:anchor="_Toc499913009" w:history="1">
+          <w:hyperlink w:anchor="_Toc503278307" w:history="1">
             <w:r>
               <w:rPr>
                 <w:rStyle w:val="a5"/>
@@ -437,7 +526,7 @@
                 <w:noProof/>
                 <w:webHidden/>
               </w:rPr>
-              <w:instrText xml:space="preserve"> PAGEREF _Toc499913009 \h </w:instrText>
+              <w:instrText xml:space="preserve"> PAGEREF _Toc503278307 \h </w:instrText>
             </w:r>
             <w:r>
               <w:rPr>
@@ -480,7 +569,7 @@
               <w:noProof/>
             </w:rPr>
           </w:pPr>
-          <w:hyperlink w:anchor="_Toc499913010" w:history="1">
+          <w:hyperlink w:anchor="_Toc503278308" w:history="1">
             <w:r>
               <w:rPr>
                 <w:rStyle w:val="a5"/>
@@ -515,7 +604,7 @@
                 <w:noProof/>
                 <w:webHidden/>
               </w:rPr>
-              <w:instrText xml:space="preserve"> PAGEREF _Toc499913010 \h </w:instrText>
+              <w:instrText xml:space="preserve"> PAGEREF _Toc503278308 \h </w:instrText>
             </w:r>
             <w:r>
               <w:rPr>
@@ -558,7 +647,7 @@
               <w:noProof/>
             </w:rPr>
           </w:pPr>
-          <w:hyperlink w:anchor="_Toc499913011" w:history="1">
+          <w:hyperlink w:anchor="_Toc503278309" w:history="1">
             <w:r>
               <w:rPr>
                 <w:rStyle w:val="a5"/>
@@ -593,7 +682,7 @@
                 <w:noProof/>
                 <w:webHidden/>
               </w:rPr>
-              <w:instrText xml:space="preserve"> PAGEREF _Toc499913011 \h </w:instrText>
+              <w:instrText xml:space="preserve"> PAGEREF _Toc503278309 \h </w:instrText>
             </w:r>
             <w:r>
               <w:rPr>
@@ -632,10 +721,11 @@
             </w:tabs>
             <w:ind w:firstLine="420"/>
             <w:rPr>
+              <w:rFonts w:asciiTheme="minorHAnsi" w:eastAsiaTheme="minorEastAsia" w:hAnsiTheme="minorHAnsi"/>
               <w:noProof/>
             </w:rPr>
           </w:pPr>
-          <w:hyperlink w:anchor="_Toc499913012" w:history="1">
+          <w:hyperlink w:anchor="_Toc503278310" w:history="1">
             <w:r>
               <w:rPr>
                 <w:rStyle w:val="a5"/>
@@ -670,7 +760,7 @@
                 <w:noProof/>
                 <w:webHidden/>
               </w:rPr>
-              <w:instrText xml:space="preserve"> PAGEREF _Toc499913012 \h </w:instrText>
+              <w:instrText xml:space="preserve"> PAGEREF _Toc503278310 \h </w:instrText>
             </w:r>
             <w:r>
               <w:rPr>
@@ -709,10 +799,11 @@
             </w:tabs>
             <w:ind w:firstLine="420"/>
             <w:rPr>
+              <w:rFonts w:asciiTheme="minorHAnsi" w:eastAsiaTheme="minorEastAsia" w:hAnsiTheme="minorHAnsi"/>
               <w:noProof/>
             </w:rPr>
           </w:pPr>
-          <w:hyperlink w:anchor="_Toc499913013" w:history="1">
+          <w:hyperlink w:anchor="_Toc503278311" w:history="1">
             <w:r>
               <w:rPr>
                 <w:rStyle w:val="a5"/>
@@ -747,7 +838,7 @@
                 <w:noProof/>
                 <w:webHidden/>
               </w:rPr>
-              <w:instrText xml:space="preserve"> PAGEREF _Toc499913013 \h </w:instrText>
+              <w:instrText xml:space="preserve"> PAGEREF _Toc503278311 \h </w:instrText>
             </w:r>
             <w:r>
               <w:rPr>
@@ -786,10 +877,11 @@
             </w:tabs>
             <w:ind w:firstLine="420"/>
             <w:rPr>
+              <w:rFonts w:asciiTheme="minorHAnsi" w:eastAsiaTheme="minorEastAsia" w:hAnsiTheme="minorHAnsi"/>
               <w:noProof/>
             </w:rPr>
           </w:pPr>
-          <w:hyperlink w:anchor="_Toc499913014" w:history="1">
+          <w:hyperlink w:anchor="_Toc503278312" w:history="1">
             <w:r>
               <w:rPr>
                 <w:rStyle w:val="a5"/>
@@ -824,7 +916,7 @@
                 <w:noProof/>
                 <w:webHidden/>
               </w:rPr>
-              <w:instrText xml:space="preserve"> PAGEREF _Toc499913014 \h </w:instrText>
+              <w:instrText xml:space="preserve"> PAGEREF _Toc503278312 \h </w:instrText>
             </w:r>
             <w:r>
               <w:rPr>
@@ -867,7 +959,7 @@
               <w:noProof/>
             </w:rPr>
           </w:pPr>
-          <w:hyperlink w:anchor="_Toc499913015" w:history="1">
+          <w:hyperlink w:anchor="_Toc503278313" w:history="1">
             <w:r>
               <w:rPr>
                 <w:rStyle w:val="a5"/>
@@ -902,7 +994,7 @@
                 <w:noProof/>
                 <w:webHidden/>
               </w:rPr>
-              <w:instrText xml:space="preserve"> PAGEREF _Toc499913015 \h </w:instrText>
+              <w:instrText xml:space="preserve"> PAGEREF _Toc503278313 \h </w:instrText>
             </w:r>
             <w:r>
               <w:rPr>
@@ -945,7 +1037,7 @@
               <w:noProof/>
             </w:rPr>
           </w:pPr>
-          <w:hyperlink w:anchor="_Toc499913016" w:history="1">
+          <w:hyperlink w:anchor="_Toc503278314" w:history="1">
             <w:r>
               <w:rPr>
                 <w:rStyle w:val="a5"/>
@@ -980,7 +1072,7 @@
                 <w:noProof/>
                 <w:webHidden/>
               </w:rPr>
-              <w:instrText xml:space="preserve"> PAGEREF _Toc499913016 \h </w:instrText>
+              <w:instrText xml:space="preserve"> PAGEREF _Toc503278314 \h </w:instrText>
             </w:r>
             <w:r>
               <w:rPr>
@@ -1023,7 +1115,7 @@
               <w:noProof/>
             </w:rPr>
           </w:pPr>
-          <w:hyperlink w:anchor="_Toc499913017" w:history="1">
+          <w:hyperlink w:anchor="_Toc503278315" w:history="1">
             <w:r>
               <w:rPr>
                 <w:rStyle w:val="a5"/>
@@ -1058,7 +1150,7 @@
                 <w:noProof/>
                 <w:webHidden/>
               </w:rPr>
-              <w:instrText xml:space="preserve"> PAGEREF _Toc499913017 \h </w:instrText>
+              <w:instrText xml:space="preserve"> PAGEREF _Toc503278315 \h </w:instrText>
             </w:r>
             <w:r>
               <w:rPr>
@@ -1097,10 +1189,11 @@
             </w:tabs>
             <w:ind w:firstLine="420"/>
             <w:rPr>
+              <w:rFonts w:asciiTheme="minorHAnsi" w:eastAsiaTheme="minorEastAsia" w:hAnsiTheme="minorHAnsi"/>
               <w:noProof/>
             </w:rPr>
           </w:pPr>
-          <w:hyperlink w:anchor="_Toc499913018" w:history="1">
+          <w:hyperlink w:anchor="_Toc503278316" w:history="1">
             <w:r>
               <w:rPr>
                 <w:rStyle w:val="a5"/>
@@ -1135,7 +1228,7 @@
                 <w:noProof/>
                 <w:webHidden/>
               </w:rPr>
-              <w:instrText xml:space="preserve"> PAGEREF _Toc499913018 \h </w:instrText>
+              <w:instrText xml:space="preserve"> PAGEREF _Toc503278316 \h </w:instrText>
             </w:r>
             <w:r>
               <w:rPr>
@@ -1174,10 +1267,11 @@
             </w:tabs>
             <w:ind w:firstLine="420"/>
             <w:rPr>
+              <w:rFonts w:asciiTheme="minorHAnsi" w:eastAsiaTheme="minorEastAsia" w:hAnsiTheme="minorHAnsi"/>
               <w:noProof/>
             </w:rPr>
           </w:pPr>
-          <w:hyperlink w:anchor="_Toc499913019" w:history="1">
+          <w:hyperlink w:anchor="_Toc503278317" w:history="1">
             <w:r>
               <w:rPr>
                 <w:rStyle w:val="a5"/>
@@ -1227,7 +1321,7 @@
                 <w:noProof/>
                 <w:webHidden/>
               </w:rPr>
-              <w:instrText xml:space="preserve"> PAGEREF _Toc499913019 \h </w:instrText>
+              <w:instrText xml:space="preserve"> PAGEREF _Toc503278317 \h </w:instrText>
             </w:r>
             <w:r>
               <w:rPr>
@@ -1266,10 +1360,11 @@
             </w:tabs>
             <w:ind w:firstLine="420"/>
             <w:rPr>
+              <w:rFonts w:asciiTheme="minorHAnsi" w:eastAsiaTheme="minorEastAsia" w:hAnsiTheme="minorHAnsi"/>
               <w:noProof/>
             </w:rPr>
           </w:pPr>
-          <w:hyperlink w:anchor="_Toc499913020" w:history="1">
+          <w:hyperlink w:anchor="_Toc503278318" w:history="1">
             <w:r>
               <w:rPr>
                 <w:rStyle w:val="a5"/>
@@ -1304,7 +1399,7 @@
                 <w:noProof/>
                 <w:webHidden/>
               </w:rPr>
-              <w:instrText xml:space="preserve"> PAGEREF _Toc499913020 \h </w:instrText>
+              <w:instrText xml:space="preserve"> PAGEREF _Toc503278318 \h </w:instrText>
             </w:r>
             <w:r>
               <w:rPr>
@@ -1343,10 +1438,11 @@
             </w:tabs>
             <w:ind w:firstLine="420"/>
             <w:rPr>
+              <w:rFonts w:asciiTheme="minorHAnsi" w:eastAsiaTheme="minorEastAsia" w:hAnsiTheme="minorHAnsi"/>
               <w:noProof/>
             </w:rPr>
           </w:pPr>
-          <w:hyperlink w:anchor="_Toc499913021" w:history="1">
+          <w:hyperlink w:anchor="_Toc503278319" w:history="1">
             <w:r>
               <w:rPr>
                 <w:rStyle w:val="a5"/>
@@ -1381,7 +1477,7 @@
                 <w:noProof/>
                 <w:webHidden/>
               </w:rPr>
-              <w:instrText xml:space="preserve"> PAGEREF _Toc499913021 \h </w:instrText>
+              <w:instrText xml:space="preserve"> PAGEREF _Toc503278319 \h </w:instrText>
             </w:r>
             <w:r>
               <w:rPr>
@@ -1424,7 +1520,7 @@
               <w:noProof/>
             </w:rPr>
           </w:pPr>
-          <w:hyperlink w:anchor="_Toc499913022" w:history="1">
+          <w:hyperlink w:anchor="_Toc503278320" w:history="1">
             <w:r>
               <w:rPr>
                 <w:rStyle w:val="a5"/>
@@ -1459,7 +1555,7 @@
                 <w:noProof/>
                 <w:webHidden/>
               </w:rPr>
-              <w:instrText xml:space="preserve"> PAGEREF _Toc499913022 \h </w:instrText>
+              <w:instrText xml:space="preserve"> PAGEREF _Toc503278320 \h </w:instrText>
             </w:r>
             <w:r>
               <w:rPr>
@@ -1498,10 +1594,11 @@
             </w:tabs>
             <w:ind w:firstLine="420"/>
             <w:rPr>
+              <w:rFonts w:asciiTheme="minorHAnsi" w:eastAsiaTheme="minorEastAsia" w:hAnsiTheme="minorHAnsi"/>
               <w:noProof/>
             </w:rPr>
           </w:pPr>
-          <w:hyperlink w:anchor="_Toc499913023" w:history="1">
+          <w:hyperlink w:anchor="_Toc503278321" w:history="1">
             <w:r>
               <w:rPr>
                 <w:rStyle w:val="a5"/>
@@ -1536,7 +1633,7 @@
                 <w:noProof/>
                 <w:webHidden/>
               </w:rPr>
-              <w:instrText xml:space="preserve"> PAGEREF _Toc499913023 \h </w:instrText>
+              <w:instrText xml:space="preserve"> PAGEREF _Toc503278321 \h </w:instrText>
             </w:r>
             <w:r>
               <w:rPr>
@@ -1575,10 +1672,11 @@
             </w:tabs>
             <w:ind w:firstLine="420"/>
             <w:rPr>
+              <w:rFonts w:asciiTheme="minorHAnsi" w:eastAsiaTheme="minorEastAsia" w:hAnsiTheme="minorHAnsi"/>
               <w:noProof/>
             </w:rPr>
           </w:pPr>
-          <w:hyperlink w:anchor="_Toc499913024" w:history="1">
+          <w:hyperlink w:anchor="_Toc503278322" w:history="1">
             <w:r>
               <w:rPr>
                 <w:rStyle w:val="a5"/>
@@ -1635,7 +1733,7 @@
                 <w:noProof/>
                 <w:webHidden/>
               </w:rPr>
-              <w:instrText xml:space="preserve"> PAGEREF _Toc499913024 \h </w:instrText>
+              <w:instrText xml:space="preserve"> PAGEREF _Toc503278322 \h </w:instrText>
             </w:r>
             <w:r>
               <w:rPr>
@@ -1674,10 +1772,11 @@
             </w:tabs>
             <w:ind w:firstLine="420"/>
             <w:rPr>
+              <w:rFonts w:asciiTheme="minorHAnsi" w:eastAsiaTheme="minorEastAsia" w:hAnsiTheme="minorHAnsi"/>
               <w:noProof/>
             </w:rPr>
           </w:pPr>
-          <w:hyperlink w:anchor="_Toc499913025" w:history="1">
+          <w:hyperlink w:anchor="_Toc503278323" w:history="1">
             <w:r>
               <w:rPr>
                 <w:rStyle w:val="a5"/>
@@ -1734,7 +1833,7 @@
                 <w:noProof/>
                 <w:webHidden/>
               </w:rPr>
-              <w:instrText xml:space="preserve"> PAGEREF _Toc499913025 \h </w:instrText>
+              <w:instrText xml:space="preserve"> PAGEREF _Toc503278323 \h </w:instrText>
             </w:r>
             <w:r>
               <w:rPr>
@@ -1773,10 +1872,11 @@
             </w:tabs>
             <w:ind w:firstLine="420"/>
             <w:rPr>
+              <w:rFonts w:asciiTheme="minorHAnsi" w:eastAsiaTheme="minorEastAsia" w:hAnsiTheme="minorHAnsi"/>
               <w:noProof/>
             </w:rPr>
           </w:pPr>
-          <w:hyperlink w:anchor="_Toc499913026" w:history="1">
+          <w:hyperlink w:anchor="_Toc503278324" w:history="1">
             <w:r>
               <w:rPr>
                 <w:rStyle w:val="a5"/>
@@ -1811,7 +1911,7 @@
                 <w:noProof/>
                 <w:webHidden/>
               </w:rPr>
-              <w:instrText xml:space="preserve"> PAGEREF _Toc499913026 \h </w:instrText>
+              <w:instrText xml:space="preserve"> PAGEREF _Toc503278324 \h </w:instrText>
             </w:r>
             <w:r>
               <w:rPr>
@@ -1850,10 +1950,11 @@
             </w:tabs>
             <w:ind w:firstLine="420"/>
             <w:rPr>
+              <w:rFonts w:asciiTheme="minorHAnsi" w:eastAsiaTheme="minorEastAsia" w:hAnsiTheme="minorHAnsi"/>
               <w:noProof/>
             </w:rPr>
           </w:pPr>
-          <w:hyperlink w:anchor="_Toc499913027" w:history="1">
+          <w:hyperlink w:anchor="_Toc503278325" w:history="1">
             <w:r>
               <w:rPr>
                 <w:rStyle w:val="a5"/>
@@ -1910,7 +2011,7 @@
                 <w:noProof/>
                 <w:webHidden/>
               </w:rPr>
-              <w:instrText xml:space="preserve"> PAGEREF _Toc499913027 \h </w:instrText>
+              <w:instrText xml:space="preserve"> PAGEREF _Toc503278325 \h </w:instrText>
             </w:r>
             <w:r>
               <w:rPr>
@@ -1949,10 +2050,11 @@
             </w:tabs>
             <w:ind w:firstLine="420"/>
             <w:rPr>
+              <w:rFonts w:asciiTheme="minorHAnsi" w:eastAsiaTheme="minorEastAsia" w:hAnsiTheme="minorHAnsi"/>
               <w:noProof/>
             </w:rPr>
           </w:pPr>
-          <w:hyperlink w:anchor="_Toc499913028" w:history="1">
+          <w:hyperlink w:anchor="_Toc503278326" w:history="1">
             <w:r>
               <w:rPr>
                 <w:rStyle w:val="a5"/>
@@ -2009,7 +2111,7 @@
                 <w:noProof/>
                 <w:webHidden/>
               </w:rPr>
-              <w:instrText xml:space="preserve"> PAGEREF _Toc499913028 \h </w:instrText>
+              <w:instrText xml:space="preserve"> PAGEREF _Toc503278326 \h </w:instrText>
             </w:r>
             <w:r>
               <w:rPr>
@@ -2048,10 +2150,11 @@
             </w:tabs>
             <w:ind w:firstLine="420"/>
             <w:rPr>
+              <w:rFonts w:asciiTheme="minorHAnsi" w:eastAsiaTheme="minorEastAsia" w:hAnsiTheme="minorHAnsi"/>
               <w:noProof/>
             </w:rPr>
           </w:pPr>
-          <w:hyperlink w:anchor="_Toc499913029" w:history="1">
+          <w:hyperlink w:anchor="_Toc503278327" w:history="1">
             <w:r>
               <w:rPr>
                 <w:rStyle w:val="a5"/>
@@ -2086,7 +2189,7 @@
                 <w:noProof/>
                 <w:webHidden/>
               </w:rPr>
-              <w:instrText xml:space="preserve"> PAGEREF _Toc499913029 \h </w:instrText>
+              <w:instrText xml:space="preserve"> PAGEREF _Toc503278327 \h </w:instrText>
             </w:r>
             <w:r>
               <w:rPr>
@@ -2125,10 +2228,11 @@
             </w:tabs>
             <w:ind w:firstLine="420"/>
             <w:rPr>
+              <w:rFonts w:asciiTheme="minorHAnsi" w:eastAsiaTheme="minorEastAsia" w:hAnsiTheme="minorHAnsi"/>
               <w:noProof/>
             </w:rPr>
           </w:pPr>
-          <w:hyperlink w:anchor="_Toc499913030" w:history="1">
+          <w:hyperlink w:anchor="_Toc503278328" w:history="1">
             <w:r>
               <w:rPr>
                 <w:rStyle w:val="a5"/>
@@ -2155,7 +2259,7 @@
                 <w:noProof/>
                 <w:webHidden/>
               </w:rPr>
-              <w:instrText xml:space="preserve"> PAGEREF _Toc499913030 \h </w:instrText>
+              <w:instrText xml:space="preserve"> PAGEREF _Toc503278328 \h </w:instrText>
             </w:r>
             <w:r>
               <w:rPr>
@@ -2194,10 +2298,11 @@
             </w:tabs>
             <w:ind w:firstLine="420"/>
             <w:rPr>
+              <w:rFonts w:asciiTheme="minorHAnsi" w:eastAsiaTheme="minorEastAsia" w:hAnsiTheme="minorHAnsi"/>
               <w:noProof/>
             </w:rPr>
           </w:pPr>
-          <w:hyperlink w:anchor="_Toc499913031" w:history="1">
+          <w:hyperlink w:anchor="_Toc503278329" w:history="1">
             <w:r>
               <w:rPr>
                 <w:rStyle w:val="a5"/>
@@ -2224,7 +2329,7 @@
                 <w:noProof/>
                 <w:webHidden/>
               </w:rPr>
-              <w:instrText xml:space="preserve"> PAGEREF _Toc499913031 \h </w:instrText>
+              <w:instrText xml:space="preserve"> PAGEREF _Toc503278329 \h </w:instrText>
             </w:r>
             <w:r>
               <w:rPr>
@@ -2267,7 +2372,7 @@
               <w:noProof/>
             </w:rPr>
           </w:pPr>
-          <w:hyperlink w:anchor="_Toc499913032" w:history="1">
+          <w:hyperlink w:anchor="_Toc503278330" w:history="1">
             <w:r>
               <w:rPr>
                 <w:rStyle w:val="a5"/>
@@ -2302,7 +2407,7 @@
                 <w:noProof/>
                 <w:webHidden/>
               </w:rPr>
-              <w:instrText xml:space="preserve"> PAGEREF _Toc499913032 \h </w:instrText>
+              <w:instrText xml:space="preserve"> PAGEREF _Toc503278330 \h </w:instrText>
             </w:r>
             <w:r>
               <w:rPr>
@@ -2345,7 +2450,7 @@
               <w:noProof/>
             </w:rPr>
           </w:pPr>
-          <w:hyperlink w:anchor="_Toc499913033" w:history="1">
+          <w:hyperlink w:anchor="_Toc503278331" w:history="1">
             <w:r>
               <w:rPr>
                 <w:rStyle w:val="a5"/>
@@ -2380,7 +2485,7 @@
                 <w:noProof/>
                 <w:webHidden/>
               </w:rPr>
-              <w:instrText xml:space="preserve"> PAGEREF _Toc499913033 \h </w:instrText>
+              <w:instrText xml:space="preserve"> PAGEREF _Toc503278331 \h </w:instrText>
             </w:r>
             <w:r>
               <w:rPr>
@@ -2441,7 +2546,7 @@
         <w:pStyle w:val="1"/>
         <w:pageBreakBefore/>
       </w:pPr>
-      <w:bookmarkStart w:id="3" w:name="_Toc499913010"/>
+      <w:bookmarkStart w:id="3" w:name="_Toc503278308"/>
       <w:r>
         <w:rPr>
           <w:rFonts w:hint="eastAsia"/>
@@ -2466,7 +2571,7 @@
       <w:pPr>
         <w:pStyle w:val="1"/>
       </w:pPr>
-      <w:bookmarkStart w:id="4" w:name="_Toc499913011"/>
+      <w:bookmarkStart w:id="4" w:name="_Toc503278309"/>
       <w:r>
         <w:rPr>
           <w:rFonts w:hint="eastAsia"/>
@@ -2485,7 +2590,7 @@
       <w:pPr>
         <w:pStyle w:val="2"/>
       </w:pPr>
-      <w:bookmarkStart w:id="5" w:name="_Toc499913012"/>
+      <w:bookmarkStart w:id="5" w:name="_Toc503278310"/>
       <w:r>
         <w:rPr>
           <w:rFonts w:hint="eastAsia"/>
@@ -2836,7 +2941,7 @@
       <w:pPr>
         <w:pStyle w:val="2"/>
       </w:pPr>
-      <w:bookmarkStart w:id="6" w:name="_Toc499913013"/>
+      <w:bookmarkStart w:id="6" w:name="_Toc503278311"/>
       <w:r>
         <w:rPr>
           <w:rFonts w:hint="eastAsia"/>
@@ -2860,7 +2965,7 @@
       <w:pPr>
         <w:pStyle w:val="2"/>
       </w:pPr>
-      <w:bookmarkStart w:id="7" w:name="_Toc499913014"/>
+      <w:bookmarkStart w:id="7" w:name="_Toc503278312"/>
       <w:r>
         <w:rPr>
           <w:rFonts w:hint="eastAsia"/>
@@ -2884,7 +2989,7 @@
       <w:pPr>
         <w:pStyle w:val="1"/>
       </w:pPr>
-      <w:bookmarkStart w:id="8" w:name="_Toc499913015"/>
+      <w:bookmarkStart w:id="8" w:name="_Toc503278313"/>
       <w:r>
         <w:rPr>
           <w:rFonts w:hint="eastAsia"/>
@@ -2928,7 +3033,7 @@
           <v:shape id="_x0000_i1025" type="#_x0000_t75" style="width:330.05pt;height:145.75pt" o:ole="">
             <v:imagedata r:id="rId7" o:title=""/>
           </v:shape>
-          <o:OLEObject Type="Embed" ProgID="Visio.Drawing.11" ShapeID="_x0000_i1025" DrawAspect="Content" ObjectID="_1573654887" r:id="rId8"/>
+          <o:OLEObject Type="Embed" ProgID="Visio.Drawing.11" ShapeID="_x0000_i1025" DrawAspect="Content" ObjectID="_1577020169" r:id="rId8"/>
         </w:object>
       </w:r>
     </w:p>
@@ -2953,7 +3058,7 @@
       <w:pPr>
         <w:pStyle w:val="1"/>
       </w:pPr>
-      <w:bookmarkStart w:id="9" w:name="_Toc499913016"/>
+      <w:bookmarkStart w:id="9" w:name="_Toc503278314"/>
       <w:r>
         <w:rPr>
           <w:rFonts w:hint="eastAsia"/>
@@ -2983,7 +3088,7 @@
       <w:pPr>
         <w:pStyle w:val="1"/>
       </w:pPr>
-      <w:bookmarkStart w:id="10" w:name="_Toc499913017"/>
+      <w:bookmarkStart w:id="10" w:name="_Toc503278315"/>
       <w:r>
         <w:rPr>
           <w:rFonts w:hint="eastAsia"/>
@@ -3037,7 +3142,7 @@
       <w:pPr>
         <w:pStyle w:val="2"/>
       </w:pPr>
-      <w:bookmarkStart w:id="11" w:name="_Toc499913018"/>
+      <w:bookmarkStart w:id="11" w:name="_Toc503278316"/>
       <w:r>
         <w:rPr>
           <w:rFonts w:hint="eastAsia"/>
@@ -3074,7 +3179,7 @@
         <w:pStyle w:val="3"/>
         <w:ind w:left="420"/>
       </w:pPr>
-      <w:bookmarkStart w:id="12" w:name="_Toc499913019"/>
+      <w:bookmarkStart w:id="12" w:name="_Toc503278317"/>
       <w:r>
         <w:rPr>
           <w:rFonts w:hint="eastAsia"/>
@@ -3259,7 +3364,7 @@
         <w:pStyle w:val="3"/>
         <w:ind w:left="420"/>
       </w:pPr>
-      <w:bookmarkStart w:id="13" w:name="_Toc499913020"/>
+      <w:bookmarkStart w:id="13" w:name="_Toc503278318"/>
       <w:r>
         <w:rPr>
           <w:rFonts w:hint="eastAsia"/>
@@ -3341,7 +3446,7 @@
       <w:pPr>
         <w:pStyle w:val="2"/>
       </w:pPr>
-      <w:bookmarkStart w:id="14" w:name="_Toc499913021"/>
+      <w:bookmarkStart w:id="14" w:name="_Toc503278319"/>
       <w:r>
         <w:rPr>
           <w:rFonts w:hint="eastAsia"/>
@@ -3523,16 +3628,12 @@
     <w:p>
       <w:pPr>
         <w:ind w:firstLine="420"/>
-        <w:rPr>
-          <w:rFonts w:hint="eastAsia"/>
-        </w:rPr>
       </w:pPr>
     </w:p>
     <w:p>
       <w:pPr>
         <w:ind w:firstLine="422"/>
         <w:rPr>
-          <w:rFonts w:hint="eastAsia"/>
           <w:b/>
           <w:color w:val="FF0000"/>
         </w:rPr>
@@ -3571,7 +3672,7 @@
       <w:pPr>
         <w:pStyle w:val="1"/>
       </w:pPr>
-      <w:bookmarkStart w:id="15" w:name="_Toc499913022"/>
+      <w:bookmarkStart w:id="15" w:name="_Toc503278320"/>
       <w:r>
         <w:rPr>
           <w:rFonts w:hint="eastAsia"/>
@@ -3591,7 +3692,7 @@
       <w:pPr>
         <w:pStyle w:val="2"/>
       </w:pPr>
-      <w:bookmarkStart w:id="16" w:name="_Toc499913023"/>
+      <w:bookmarkStart w:id="16" w:name="_Toc503278321"/>
       <w:r>
         <w:rPr>
           <w:rFonts w:hint="eastAsia"/>
@@ -3611,7 +3712,7 @@
         <w:pStyle w:val="3"/>
         <w:ind w:left="420"/>
       </w:pPr>
-      <w:bookmarkStart w:id="17" w:name="_Toc499913024"/>
+      <w:bookmarkStart w:id="17" w:name="_Toc503278322"/>
       <w:r>
         <w:rPr>
           <w:rFonts w:hint="eastAsia"/>
@@ -3842,7 +3943,7 @@
         <w:pStyle w:val="3"/>
         <w:ind w:left="420"/>
       </w:pPr>
-      <w:bookmarkStart w:id="18" w:name="_Toc499913025"/>
+      <w:bookmarkStart w:id="18" w:name="_Toc503278323"/>
       <w:r>
         <w:rPr>
           <w:rFonts w:hint="eastAsia"/>
@@ -4254,7 +4355,7 @@
       <w:pPr>
         <w:pStyle w:val="2"/>
       </w:pPr>
-      <w:bookmarkStart w:id="19" w:name="_Toc499913026"/>
+      <w:bookmarkStart w:id="19" w:name="_Toc503278324"/>
       <w:r>
         <w:rPr>
           <w:rFonts w:hint="eastAsia"/>
@@ -4275,7 +4376,7 @@
         <w:pStyle w:val="3"/>
         <w:ind w:left="420"/>
       </w:pPr>
-      <w:bookmarkStart w:id="20" w:name="_Toc499913027"/>
+      <w:bookmarkStart w:id="20" w:name="_Toc503278325"/>
       <w:r>
         <w:rPr>
           <w:rFonts w:hint="eastAsia"/>
@@ -4353,7 +4454,7 @@
         <w:pStyle w:val="3"/>
         <w:ind w:left="420"/>
       </w:pPr>
-      <w:bookmarkStart w:id="21" w:name="_Toc499913028"/>
+      <w:bookmarkStart w:id="21" w:name="_Toc503278326"/>
       <w:r>
         <w:rPr>
           <w:rFonts w:hint="eastAsia"/>
@@ -4638,7 +4739,7 @@
       <w:pPr>
         <w:pStyle w:val="2"/>
       </w:pPr>
-      <w:bookmarkStart w:id="22" w:name="_Toc499913029"/>
+      <w:bookmarkStart w:id="22" w:name="_Toc503278327"/>
       <w:r>
         <w:rPr>
           <w:rFonts w:hint="eastAsia"/>
@@ -4732,13 +4833,10 @@
     <w:p>
       <w:pPr>
         <w:ind w:firstLine="420"/>
-      </w:pPr>
-      <w:r>
-        <w:rPr>
-          <w:rFonts w:hint="eastAsia"/>
-        </w:rPr>
-        <w:t>不管是</w:t>
-      </w:r>
+        <w:rPr>
+          <w:rFonts w:hint="eastAsia"/>
+        </w:rPr>
+      </w:pPr>
       <w:r>
         <w:rPr>
           <w:rFonts w:hint="eastAsia"/>
@@ -4749,7 +4847,7 @@
         <w:rPr>
           <w:rFonts w:hint="eastAsia"/>
         </w:rPr>
-        <w:t>，还是</w:t>
+        <w:t>是密文；</w:t>
       </w:r>
       <w:r>
         <w:rPr>
@@ -4761,7 +4859,30 @@
         <w:rPr>
           <w:rFonts w:hint="eastAsia"/>
         </w:rPr>
-        <w:t>，都是密文。</w:t>
+        <w:t>暂时使用明文，减少加解密造成的系统压力；</w:t>
+      </w:r>
+    </w:p>
+    <w:p>
+      <w:pPr>
+        <w:ind w:firstLine="420"/>
+      </w:pPr>
+      <w:r>
+        <w:rPr>
+          <w:rFonts w:hint="eastAsia"/>
+        </w:rPr>
+        <w:t>后续可以考虑，</w:t>
+      </w:r>
+      <w:r>
+        <w:rPr>
+          <w:rFonts w:hint="eastAsia"/>
+        </w:rPr>
+        <w:t>body</w:t>
+      </w:r>
+      <w:r>
+        <w:rPr>
+          <w:rFonts w:hint="eastAsia"/>
+        </w:rPr>
+        <w:t>开始的多少个字节，采用密文，后续明文的形式传输；</w:t>
       </w:r>
     </w:p>
     <w:p>
@@ -4769,7 +4890,7 @@
         <w:pStyle w:val="3"/>
         <w:ind w:left="420"/>
       </w:pPr>
-      <w:bookmarkStart w:id="23" w:name="_Toc499913030"/>
+      <w:bookmarkStart w:id="23" w:name="_Toc503278328"/>
       <w:r>
         <w:rPr>
           <w:rFonts w:hint="eastAsia"/>
@@ -4790,6 +4911,54 @@
       <w:pPr>
         <w:ind w:firstLine="420"/>
       </w:pPr>
+      <w:r>
+        <w:t>/*</w:t>
+      </w:r>
+    </w:p>
+    <w:p>
+      <w:pPr>
+        <w:ind w:firstLine="420"/>
+      </w:pPr>
+      <w:r>
+        <w:t xml:space="preserve">    To body, we will transport it in following rule:</w:t>
+      </w:r>
+    </w:p>
+    <w:p>
+      <w:pPr>
+        <w:ind w:firstLine="420"/>
+      </w:pPr>
+      <w:r>
+        <w:t xml:space="preserve">        </w:t>
+      </w:r>
+      <w:proofErr w:type="gramStart"/>
+      <w:r>
+        <w:t>split</w:t>
+      </w:r>
+      <w:proofErr w:type="gramEnd"/>
+      <w:r>
+        <w:t xml:space="preserve"> to several chunks, then </w:t>
+      </w:r>
+      <w:proofErr w:type="spellStart"/>
+      <w:r>
+        <w:t>head+chunk</w:t>
+      </w:r>
+      <w:proofErr w:type="spellEnd"/>
+      <w:r>
+        <w:t xml:space="preserve"> being sent from server to client each time;</w:t>
+      </w:r>
+    </w:p>
+    <w:p>
+      <w:pPr>
+        <w:ind w:firstLine="420"/>
+      </w:pPr>
+      <w:r>
+        <w:t>*/</w:t>
+      </w:r>
+    </w:p>
+    <w:p>
+      <w:pPr>
+        <w:ind w:firstLine="420"/>
+      </w:pPr>
       <w:proofErr w:type="spellStart"/>
       <w:proofErr w:type="gramStart"/>
       <w:r>
@@ -4856,7 +5025,15 @@
         <w:ind w:firstLine="420"/>
       </w:pPr>
       <w:r>
-        <w:t xml:space="preserve">    //start with 0, sequence id</w:t>
+        <w:t xml:space="preserve">    //The total </w:t>
+      </w:r>
+      <w:proofErr w:type="spellStart"/>
+      <w:r>
+        <w:t>len</w:t>
+      </w:r>
+      <w:proofErr w:type="spellEnd"/>
+      <w:r>
+        <w:t xml:space="preserve"> of this file</w:t>
       </w:r>
     </w:p>
     <w:p>
@@ -4872,10 +5049,51 @@
       </w:r>
       <w:proofErr w:type="gramEnd"/>
       <w:r>
+        <w:t xml:space="preserve"> long </w:t>
+      </w:r>
+      <w:proofErr w:type="spellStart"/>
+      <w:r>
+        <w:t>long</w:t>
+      </w:r>
+      <w:proofErr w:type="spellEnd"/>
+      <w:r>
         <w:t xml:space="preserve"> </w:t>
       </w:r>
       <w:proofErr w:type="spellStart"/>
       <w:r>
+        <w:t>totalLen</w:t>
+      </w:r>
+      <w:proofErr w:type="spellEnd"/>
+      <w:r>
+        <w:t>;</w:t>
+      </w:r>
+    </w:p>
+    <w:p>
+      <w:pPr>
+        <w:ind w:firstLine="420"/>
+      </w:pPr>
+      <w:r>
+        <w:lastRenderedPageBreak/>
+        <w:t xml:space="preserve">    //start with 0, chunk id</w:t>
+      </w:r>
+    </w:p>
+    <w:p>
+      <w:pPr>
+        <w:ind w:firstLine="420"/>
+      </w:pPr>
+      <w:r>
+        <w:t xml:space="preserve">    </w:t>
+      </w:r>
+      <w:proofErr w:type="gramStart"/>
+      <w:r>
+        <w:t>unsigned</w:t>
+      </w:r>
+      <w:proofErr w:type="gramEnd"/>
+      <w:r>
+        <w:t xml:space="preserve"> </w:t>
+      </w:r>
+      <w:proofErr w:type="spellStart"/>
+      <w:r>
         <w:t>int</w:t>
       </w:r>
       <w:proofErr w:type="spellEnd"/>
@@ -4884,31 +5102,50 @@
       </w:r>
       <w:proofErr w:type="spellStart"/>
       <w:r>
-        <w:t>seqId</w:t>
+        <w:t>chunkId</w:t>
       </w:r>
       <w:proofErr w:type="spellEnd"/>
       <w:r>
         <w:t>;</w:t>
       </w:r>
-    </w:p>
-    <w:p>
-      <w:pPr>
-        <w:ind w:firstLine="420"/>
-      </w:pPr>
       <w:r>
         <w:tab/>
       </w:r>
+    </w:p>
+    <w:p>
+      <w:pPr>
+        <w:ind w:firstLine="420"/>
+      </w:pPr>
+      <w:r>
+        <w:t xml:space="preserve">    //except the last chunk, all other chunks, has size MOCPS_DATA_BODY_CHUNK_MAXSIZE</w:t>
+      </w:r>
+    </w:p>
+    <w:p>
+      <w:pPr>
+        <w:ind w:firstLine="420"/>
+      </w:pPr>
+      <w:r>
+        <w:t xml:space="preserve">    //To the last chunk, this size being valid, and less than MOCPS_DATA_BODY_CHUNK_MAXSIZE</w:t>
+      </w:r>
+    </w:p>
+    <w:p>
+      <w:pPr>
+        <w:ind w:firstLine="420"/>
+      </w:pPr>
+      <w:r>
+        <w:t xml:space="preserve">    </w:t>
+      </w:r>
       <w:proofErr w:type="gramStart"/>
       <w:r>
         <w:t>unsigned</w:t>
       </w:r>
       <w:proofErr w:type="gramEnd"/>
       <w:r>
-        <w:t xml:space="preserve"> long </w:t>
+        <w:t xml:space="preserve"> </w:t>
       </w:r>
       <w:proofErr w:type="spellStart"/>
       <w:r>
-        <w:t>long</w:t>
+        <w:t>int</w:t>
       </w:r>
       <w:proofErr w:type="spellEnd"/>
       <w:r>
@@ -4916,176 +5153,184 @@
       </w:r>
       <w:proofErr w:type="spellStart"/>
       <w:r>
-        <w:t>totalLen</w:t>
+        <w:t>curChunkSize</w:t>
       </w:r>
       <w:proofErr w:type="spellEnd"/>
       <w:r>
         <w:t>;</w:t>
       </w:r>
+    </w:p>
+    <w:p>
+      <w:pPr>
+        <w:ind w:firstLine="420"/>
+      </w:pPr>
+      <w:r>
+        <w:t xml:space="preserve">    //use </w:t>
+      </w:r>
+      <w:proofErr w:type="gramStart"/>
+      <w:r>
+        <w:t>check</w:t>
+      </w:r>
+      <w:proofErr w:type="gramEnd"/>
+      <w:r>
+        <w:t xml:space="preserve"> sum </w:t>
+      </w:r>
+      <w:proofErr w:type="spellStart"/>
+      <w:r>
+        <w:t>algo</w:t>
+      </w:r>
+      <w:proofErr w:type="spellEnd"/>
+      <w:r>
+        <w:t xml:space="preserve">. </w:t>
+      </w:r>
+      <w:proofErr w:type="gramStart"/>
+      <w:r>
+        <w:t>to</w:t>
+      </w:r>
+      <w:proofErr w:type="gramEnd"/>
+      <w:r>
+        <w:t xml:space="preserve"> check its right or not;</w:t>
+      </w:r>
+    </w:p>
+    <w:p>
+      <w:pPr>
+        <w:ind w:firstLine="420"/>
+      </w:pPr>
       <w:r>
         <w:tab/>
-        <w:t>//the total length of file, in bytes</w:t>
-      </w:r>
-    </w:p>
-    <w:p>
-      <w:pPr>
-        <w:ind w:firstLine="420"/>
-      </w:pPr>
-      <w:r>
-        <w:tab/>
-        <w:t xml:space="preserve">//We split a file to several blocks to </w:t>
-      </w:r>
-      <w:proofErr w:type="spellStart"/>
-      <w:r>
-        <w:t>transmite</w:t>
-      </w:r>
-      <w:proofErr w:type="spellEnd"/>
-      <w:r>
-        <w:t xml:space="preserve">, each block except the last, has length of </w:t>
       </w:r>
       <w:proofErr w:type="gramStart"/>
       <w:r>
-        <w:t>1K(</w:t>
+        <w:t>unsigned</w:t>
       </w:r>
       <w:proofErr w:type="gramEnd"/>
       <w:r>
-        <w:t>1024bytes), this index can merge these blocks to a file in right format;</w:t>
-      </w:r>
-    </w:p>
-    <w:p>
-      <w:pPr>
-        <w:ind w:firstLine="420"/>
-      </w:pPr>
-      <w:r>
-        <w:tab/>
-        <w:t>//start with 0</w:t>
-      </w:r>
-    </w:p>
-    <w:p>
-      <w:pPr>
-        <w:ind w:firstLine="420"/>
-      </w:pPr>
-      <w:r>
-        <w:tab/>
-      </w:r>
+        <w:t xml:space="preserve"> char checksum;</w:t>
+      </w:r>
+    </w:p>
+    <w:p>
+      <w:pPr>
+        <w:ind w:firstLine="420"/>
+        <w:rPr>
+          <w:rFonts w:hint="eastAsia"/>
+        </w:rPr>
+      </w:pPr>
       <w:proofErr w:type="gramStart"/>
       <w:r>
-        <w:t>unsigned</w:t>
+        <w:t>}MOCPS</w:t>
       </w:r>
       <w:proofErr w:type="gramEnd"/>
       <w:r>
-        <w:t xml:space="preserve"> long </w:t>
-      </w:r>
-      <w:proofErr w:type="spellStart"/>
-      <w:r>
-        <w:t>int</w:t>
-      </w:r>
-      <w:proofErr w:type="spellEnd"/>
-      <w:r>
-        <w:t xml:space="preserve"> </w:t>
-      </w:r>
-      <w:proofErr w:type="spellStart"/>
-      <w:r>
-        <w:t>curBlkIdx</w:t>
-      </w:r>
-      <w:proofErr w:type="spellEnd"/>
+        <w:t>_DATA_RESPO</w:t>
+      </w:r>
+      <w:r>
+        <w:t>NSE_HEADER</w:t>
+      </w:r>
       <w:r>
         <w:t>;</w:t>
       </w:r>
-      <w:r>
-        <w:tab/>
-      </w:r>
-    </w:p>
-    <w:p>
-      <w:pPr>
-        <w:ind w:firstLine="420"/>
-      </w:pPr>
-      <w:r>
-        <w:lastRenderedPageBreak/>
-        <w:tab/>
-      </w:r>
-      <w:proofErr w:type="gramStart"/>
-      <w:r>
-        <w:t>unsigned</w:t>
-      </w:r>
-      <w:proofErr w:type="gramEnd"/>
-      <w:r>
-        <w:t xml:space="preserve"> </w:t>
-      </w:r>
-      <w:proofErr w:type="spellStart"/>
-      <w:r>
-        <w:t>int</w:t>
-      </w:r>
-      <w:proofErr w:type="spellEnd"/>
-      <w:r>
-        <w:t xml:space="preserve"> </w:t>
-      </w:r>
-      <w:proofErr w:type="spellStart"/>
-      <w:r>
-        <w:t>curBlkLen</w:t>
-      </w:r>
-      <w:proofErr w:type="spellEnd"/>
-      <w:r>
-        <w:t>;</w:t>
-      </w:r>
-      <w:r>
-        <w:tab/>
-      </w:r>
-      <w:r>
-        <w:tab/>
-        <w:t>//just in last block, this is valid, other blocks has length 1024bytes</w:t>
-      </w:r>
-    </w:p>
-    <w:p>
-      <w:pPr>
-        <w:ind w:firstLine="420"/>
-      </w:pPr>
-      <w:r>
-        <w:tab/>
-      </w:r>
-      <w:proofErr w:type="gramStart"/>
-      <w:r>
-        <w:t>unsigned</w:t>
-      </w:r>
-      <w:proofErr w:type="gramEnd"/>
-      <w:r>
-        <w:t xml:space="preserve"> char checksum;</w:t>
-      </w:r>
-      <w:r>
-        <w:tab/>
-      </w:r>
-      <w:r>
-        <w:tab/>
-        <w:t xml:space="preserve">//use check sum </w:t>
-      </w:r>
-      <w:proofErr w:type="spellStart"/>
-      <w:r>
-        <w:t>algo</w:t>
-      </w:r>
-      <w:proofErr w:type="spellEnd"/>
-      <w:r>
-        <w:t xml:space="preserve">. </w:t>
-      </w:r>
-      <w:proofErr w:type="gramStart"/>
-      <w:r>
-        <w:t>to</w:t>
-      </w:r>
-      <w:proofErr w:type="gramEnd"/>
-      <w:r>
-        <w:t xml:space="preserve"> check its right or not;</w:t>
-      </w:r>
-    </w:p>
-    <w:p>
-      <w:pPr>
-        <w:ind w:firstLine="420"/>
-      </w:pPr>
-      <w:proofErr w:type="gramStart"/>
-      <w:r>
-        <w:t>}MOCPS</w:t>
-      </w:r>
-      <w:proofErr w:type="gramEnd"/>
-      <w:r>
-        <w:t>_DATA_RESPONSE_HEADER;</w:t>
+    </w:p>
+    <w:p>
+      <w:pPr>
+        <w:ind w:firstLine="420"/>
+        <w:rPr>
+          <w:rFonts w:hint="eastAsia"/>
+        </w:rPr>
+      </w:pPr>
+      <w:r>
+        <w:rPr>
+          <w:rFonts w:hint="eastAsia"/>
+        </w:rPr>
+        <w:t>一个</w:t>
+      </w:r>
+      <w:r>
+        <w:rPr>
+          <w:rFonts w:hint="eastAsia"/>
+        </w:rPr>
+        <w:t>file</w:t>
+      </w:r>
+      <w:r>
+        <w:rPr>
+          <w:rFonts w:hint="eastAsia"/>
+        </w:rPr>
+        <w:t>，分为若干个</w:t>
+      </w:r>
+      <w:r>
+        <w:rPr>
+          <w:rFonts w:hint="eastAsia"/>
+        </w:rPr>
+        <w:t>chunk</w:t>
+      </w:r>
+      <w:r>
+        <w:rPr>
+          <w:rFonts w:hint="eastAsia"/>
+        </w:rPr>
+        <w:t>传输，每个</w:t>
+      </w:r>
+      <w:r>
+        <w:rPr>
+          <w:rFonts w:hint="eastAsia"/>
+        </w:rPr>
+        <w:t>chunk</w:t>
+      </w:r>
+      <w:r>
+        <w:rPr>
+          <w:rFonts w:hint="eastAsia"/>
+        </w:rPr>
+        <w:t>最大的</w:t>
+      </w:r>
+      <w:r>
+        <w:rPr>
+          <w:rFonts w:hint="eastAsia"/>
+        </w:rPr>
+        <w:t>size</w:t>
+      </w:r>
+      <w:r>
+        <w:rPr>
+          <w:rFonts w:hint="eastAsia"/>
+        </w:rPr>
+        <w:t>为：</w:t>
+      </w:r>
+      <w:r>
+        <w:t>#define MOCPS_DATA_BODY_CHUNK_MAXSIZE   (1024 * 1024)   //1M</w:t>
+      </w:r>
+      <w:r>
+        <w:t>；</w:t>
+      </w:r>
+    </w:p>
+    <w:p>
+      <w:pPr>
+        <w:ind w:firstLine="420"/>
+      </w:pPr>
+      <w:r>
+        <w:rPr>
+          <w:rFonts w:hint="eastAsia"/>
+        </w:rPr>
+        <w:t>一个</w:t>
+      </w:r>
+      <w:r>
+        <w:rPr>
+          <w:rFonts w:hint="eastAsia"/>
+        </w:rPr>
+        <w:t>header</w:t>
+      </w:r>
+      <w:r>
+        <w:rPr>
+          <w:rFonts w:hint="eastAsia"/>
+        </w:rPr>
+        <w:t>后，紧跟一个</w:t>
+      </w:r>
+      <w:r>
+        <w:rPr>
+          <w:rFonts w:hint="eastAsia"/>
+        </w:rPr>
+        <w:t>body</w:t>
+      </w:r>
+      <w:r>
+        <w:rPr>
+          <w:rFonts w:hint="eastAsia"/>
+        </w:rPr>
+        <w:t>；</w:t>
       </w:r>
     </w:p>
     <w:p>
@@ -5093,7 +5338,7 @@
         <w:pStyle w:val="3"/>
         <w:ind w:left="420"/>
       </w:pPr>
-      <w:bookmarkStart w:id="24" w:name="_Toc499913031"/>
+      <w:bookmarkStart w:id="24" w:name="_Toc503278329"/>
       <w:r>
         <w:rPr>
           <w:rFonts w:hint="eastAsia"/>
@@ -5158,10 +5403,7 @@
       </w:r>
       <w:proofErr w:type="spellStart"/>
       <w:r>
-        <w:rPr>
-          <w:rFonts w:hint="eastAsia"/>
-        </w:rPr>
-        <w:t>curBlkLen</w:t>
+        <w:t>curChunkSize</w:t>
       </w:r>
       <w:proofErr w:type="spellEnd"/>
       <w:r>
@@ -5180,7 +5422,7 @@
       <w:pPr>
         <w:pStyle w:val="1"/>
       </w:pPr>
-      <w:bookmarkStart w:id="25" w:name="_Toc499913032"/>
+      <w:bookmarkStart w:id="25" w:name="_Toc503278330"/>
       <w:r>
         <w:rPr>
           <w:rFonts w:hint="eastAsia"/>
@@ -5198,24 +5440,21 @@
     <w:p>
       <w:pPr>
         <w:ind w:firstLine="420"/>
-        <w:rPr>
-          <w:rFonts w:hint="eastAsia"/>
-        </w:rPr>
-      </w:pPr>
+      </w:pPr>
+      <w:r>
+        <w:object w:dxaOrig="1543" w:dyaOrig="962">
+          <v:shape id="_x0000_i1026" type="#_x0000_t75" style="width:77.2pt;height:48.4pt" o:ole="">
+            <v:imagedata r:id="rId9" o:title=""/>
+          </v:shape>
+          <o:OLEObject Type="Embed" ProgID="Package" ShapeID="_x0000_i1026" DrawAspect="Icon" ObjectID="_1577020170" r:id="rId10"/>
+        </w:object>
+      </w:r>
       <w:r>
         <w:object w:dxaOrig="1543" w:dyaOrig="962">
           <v:shape id="_x0000_i1027" type="#_x0000_t75" style="width:77.2pt;height:48.4pt" o:ole="">
-            <v:imagedata r:id="rId9" o:title=""/>
-          </v:shape>
-          <o:OLEObject Type="Embed" ProgID="Package" ShapeID="_x0000_i1027" DrawAspect="Icon" ObjectID="_1573654888" r:id="rId10"/>
-        </w:object>
-      </w:r>
-      <w:r>
-        <w:object w:dxaOrig="1543" w:dyaOrig="962">
-          <v:shape id="_x0000_i1026" type="#_x0000_t75" style="width:77.2pt;height:48.4pt" o:ole="">
             <v:imagedata r:id="rId11" o:title=""/>
           </v:shape>
-          <o:OLEObject Type="Embed" ProgID="Package" ShapeID="_x0000_i1026" DrawAspect="Icon" ObjectID="_1573654889" r:id="rId12"/>
+          <o:OLEObject Type="Embed" ProgID="Package" ShapeID="_x0000_i1027" DrawAspect="Icon" ObjectID="_1577020171" r:id="rId12"/>
         </w:object>
       </w:r>
     </w:p>
@@ -5228,7 +5467,7 @@
       <w:pPr>
         <w:pStyle w:val="1"/>
       </w:pPr>
-      <w:bookmarkStart w:id="26" w:name="_Toc499913033"/>
+      <w:bookmarkStart w:id="26" w:name="_Toc503278331"/>
       <w:r>
         <w:rPr>
           <w:rFonts w:hint="eastAsia"/>
@@ -6770,7 +7009,7 @@
 </file>
 
 <file path=customXml/itemProps1.xml><?xml version="1.0" encoding="utf-8"?>
-<ds:datastoreItem xmlns:ds="http://schemas.openxmlformats.org/officeDocument/2006/customXml" ds:itemID="{F90EC3EC-8731-4A20-9862-E5D0EB90008F}">
+<ds:datastoreItem xmlns:ds="http://schemas.openxmlformats.org/officeDocument/2006/customXml" ds:itemID="{6585CD98-EC19-4E5A-82D6-221C30A0BABC}">
   <ds:schemaRefs>
     <ds:schemaRef ds:uri="http://schemas.openxmlformats.org/officeDocument/2006/bibliography"/>
   </ds:schemaRefs>

</xml_diff>